<commit_message>
final commit combined work from Zhi Cheng and Kim Levin
</commit_message>
<xml_diff>
--- a/BakeryGroupProject.docx
+++ b/BakeryGroupProject.docx
@@ -80,11 +80,14 @@
           <w:rPr>
             <w:rStyle w:val="Hyperlink"/>
           </w:rPr>
-          <w:t>https://github.com/firedots1/Bakery-</w:t>
+          <w:t>https://github.com/firedots1/Bakery</w:t>
         </w:r>
       </w:hyperlink>
       <w:r>
-        <w:t xml:space="preserve">  </w:t>
+        <w:t xml:space="preserve"> </w:t>
+      </w:r>
+      <w:r>
+        <w:t xml:space="preserve"> - </w:t>
       </w:r>
       <w:proofErr w:type="spellStart"/>
       <w:r>
@@ -281,10 +284,48 @@
       <w:r>
         <w:t>Display welcome message</w:t>
       </w:r>
+      <w:r>
+        <w:t xml:space="preserve"> – </w:t>
+      </w:r>
+      <w:r>
+        <w:rPr>
+          <w:color w:val="7030A0"/>
+        </w:rPr>
+        <w:t>happens in BakeryApp</w:t>
+      </w:r>
+      <w:r>
+        <w:rPr>
+          <w:color w:val="7030A0"/>
+        </w:rPr>
+        <w:t xml:space="preserve"> class</w:t>
+      </w:r>
     </w:p>
     <w:p>
-      <w:r>
-        <w:t>Declare storeItems ArrayList</w:t>
+      <w:pPr>
+        <w:rPr>
+          <w:color w:val="7030A0"/>
+        </w:rPr>
+      </w:pPr>
+      <w:r>
+        <w:t xml:space="preserve">Declare storeItems </w:t>
+      </w:r>
+      <w:r>
+        <w:t>String</w:t>
+      </w:r>
+      <w:r>
+        <w:t xml:space="preserve"> – </w:t>
+      </w:r>
+      <w:r>
+        <w:rPr>
+          <w:color w:val="7030A0"/>
+        </w:rPr>
+        <w:t>happens in BakeryApp</w:t>
+      </w:r>
+      <w:r>
+        <w:rPr>
+          <w:color w:val="7030A0"/>
+        </w:rPr>
+        <w:t xml:space="preserve"> class</w:t>
       </w:r>
     </w:p>
     <w:p/>
@@ -292,45 +333,73 @@
       <w:r>
         <w:t>Create an instance of a</w:t>
       </w:r>
-      <w:bookmarkStart w:id="0" w:name="_GoBack"/>
-      <w:bookmarkEnd w:id="0"/>
       <w:r>
         <w:t xml:space="preserve"> BakeryStore object</w:t>
+      </w:r>
+      <w:r>
+        <w:t xml:space="preserve"> – </w:t>
+      </w:r>
+      <w:r>
+        <w:rPr>
+          <w:color w:val="7030A0"/>
+        </w:rPr>
+        <w:t>happens in BakeryApp</w:t>
+      </w:r>
+      <w:r>
+        <w:t xml:space="preserve"> </w:t>
       </w:r>
     </w:p>
     <w:p>
       <w:r>
-        <w:t xml:space="preserve">Call the method </w:t>
-      </w:r>
-      <w:proofErr w:type="spellStart"/>
-      <w:proofErr w:type="gramStart"/>
-      <w:r>
-        <w:t>populateStoreItems</w:t>
-      </w:r>
-      <w:proofErr w:type="spellEnd"/>
-      <w:r>
-        <w:t>(</w:t>
-      </w:r>
-      <w:proofErr w:type="gramEnd"/>
-      <w:r>
-        <w:t xml:space="preserve">) to build the </w:t>
+        <w:t xml:space="preserve">Call the method populateStoreItems() to build the </w:t>
       </w:r>
       <w:r>
         <w:t xml:space="preserve">storeItems </w:t>
       </w:r>
-      <w:proofErr w:type="spellStart"/>
-      <w:r>
-        <w:t>Arraylist</w:t>
-      </w:r>
-      <w:proofErr w:type="spellEnd"/>
-      <w:r>
-        <w:t xml:space="preserve"> of baked goods</w:t>
+      <w:r>
+        <w:t>Arraylist of baked goods</w:t>
+      </w:r>
+      <w:r>
+        <w:t xml:space="preserve">– </w:t>
+      </w:r>
+      <w:r>
+        <w:rPr>
+          <w:color w:val="00B050"/>
+        </w:rPr>
+        <w:t>happens in BakeryStore class</w:t>
+      </w:r>
+      <w:r>
+        <w:rPr>
+          <w:color w:val="00B050"/>
+        </w:rPr>
+        <w:t xml:space="preserve"> which uses Bakedgoods class to creat</w:t>
+      </w:r>
+      <w:r>
+        <w:rPr>
+          <w:color w:val="00B050"/>
+        </w:rPr>
+        <w:t>e</w:t>
+      </w:r>
+      <w:r>
+        <w:rPr>
+          <w:color w:val="00B050"/>
+        </w:rPr>
+        <w:t xml:space="preserve"> objects</w:t>
       </w:r>
     </w:p>
     <w:p/>
     <w:p>
       <w:r>
         <w:t>Initialize done = false</w:t>
+      </w:r>
+      <w:r>
+        <w:t xml:space="preserve"> – </w:t>
+      </w:r>
+      <w:r>
+        <w:rPr>
+          <w:color w:val="7030A0"/>
+        </w:rPr>
+        <w:t>happens in BakeryApp</w:t>
       </w:r>
     </w:p>
     <w:p>
@@ -343,7 +412,23 @@
         <w:ind w:firstLine="720"/>
       </w:pPr>
       <w:r>
+        <w:lastRenderedPageBreak/>
         <w:t>Prompt user to enter dietary restriction to be used as selection criteria</w:t>
+      </w:r>
+      <w:r>
+        <w:t xml:space="preserve"> - – </w:t>
+      </w:r>
+      <w:r>
+        <w:rPr>
+          <w:color w:val="7030A0"/>
+        </w:rPr>
+        <w:t>happens in BakeryApp</w:t>
+      </w:r>
+      <w:r>
+        <w:rPr>
+          <w:color w:val="7030A0"/>
+        </w:rPr>
+        <w:t xml:space="preserve"> class</w:t>
       </w:r>
     </w:p>
     <w:p>
@@ -351,8 +436,27 @@
         <w:ind w:firstLine="720"/>
       </w:pPr>
       <w:r>
-        <w:lastRenderedPageBreak/>
-        <w:t>Set searchString to the value entered by the user</w:t>
+        <w:t>Set searchString to the value entered by the use</w:t>
+      </w:r>
+      <w:bookmarkStart w:id="0" w:name="_GoBack"/>
+      <w:bookmarkEnd w:id="0"/>
+      <w:r>
+        <w:t>r</w:t>
+      </w:r>
+      <w:r>
+        <w:t xml:space="preserve">  – </w:t>
+      </w:r>
+      <w:r>
+        <w:rPr>
+          <w:color w:val="7030A0"/>
+        </w:rPr>
+        <w:t>happens in BakeryApp</w:t>
+      </w:r>
+      <w:r>
+        <w:rPr>
+          <w:color w:val="7030A0"/>
+        </w:rPr>
+        <w:t xml:space="preserve"> class</w:t>
       </w:r>
     </w:p>
     <w:p>
@@ -365,6 +469,21 @@
       <w:r>
         <w:t>list of items meeting dietary restriction</w:t>
       </w:r>
+      <w:r>
+        <w:t xml:space="preserve"> – </w:t>
+      </w:r>
+      <w:r>
+        <w:rPr>
+          <w:color w:val="7030A0"/>
+        </w:rPr>
+        <w:t>happens in BakeryApp</w:t>
+      </w:r>
+      <w:r>
+        <w:rPr>
+          <w:color w:val="7030A0"/>
+        </w:rPr>
+        <w:t xml:space="preserve"> class</w:t>
+      </w:r>
     </w:p>
     <w:p>
       <w:pPr>
@@ -373,6 +492,15 @@
       <w:r>
         <w:t>Select items that meet user inputted selection criteria into a list</w:t>
       </w:r>
+      <w:r>
+        <w:t xml:space="preserve"> </w:t>
+      </w:r>
+      <w:r>
+        <w:rPr>
+          <w:color w:val="00B050"/>
+        </w:rPr>
+        <w:t>BakeryStore class</w:t>
+      </w:r>
     </w:p>
     <w:p>
       <w:pPr>
@@ -381,24 +509,84 @@
       <w:r>
         <w:t>Display list to the screen</w:t>
       </w:r>
+      <w:r>
+        <w:t xml:space="preserve">– </w:t>
+      </w:r>
+      <w:r>
+        <w:rPr>
+          <w:color w:val="7030A0"/>
+        </w:rPr>
+        <w:t>happens in BakeryApp</w:t>
+      </w:r>
+      <w:r>
+        <w:rPr>
+          <w:color w:val="7030A0"/>
+        </w:rPr>
+        <w:t xml:space="preserve"> class</w:t>
+      </w:r>
     </w:p>
     <w:p>
       <w:r>
         <w:tab/>
         <w:t>Prompt user to see if new selection is desired or Quit</w:t>
       </w:r>
+      <w:r>
+        <w:t xml:space="preserve">– </w:t>
+      </w:r>
+      <w:r>
+        <w:rPr>
+          <w:color w:val="7030A0"/>
+        </w:rPr>
+        <w:t>happens in BakeryApp</w:t>
+      </w:r>
+      <w:r>
+        <w:rPr>
+          <w:color w:val="7030A0"/>
+        </w:rPr>
+        <w:t xml:space="preserve"> class</w:t>
+      </w:r>
     </w:p>
     <w:p>
       <w:r>
         <w:tab/>
         <w:t>IF user entered ‘Q’ to quit</w:t>
       </w:r>
+      <w:r>
+        <w:t xml:space="preserve">– </w:t>
+      </w:r>
+      <w:r>
+        <w:rPr>
+          <w:color w:val="7030A0"/>
+        </w:rPr>
+        <w:t>happens in BakeryApp</w:t>
+      </w:r>
+      <w:r>
+        <w:rPr>
+          <w:color w:val="7030A0"/>
+        </w:rPr>
+        <w:t xml:space="preserve"> class</w:t>
+      </w:r>
     </w:p>
     <w:p>
       <w:r>
         <w:tab/>
         <w:t>THEN</w:t>
       </w:r>
+      <w:r>
+        <w:t xml:space="preserve">– </w:t>
+      </w:r>
+      <w:r>
+        <w:rPr>
+          <w:color w:val="7030A0"/>
+        </w:rPr>
+        <w:t>happens in BakeryApp</w:t>
+      </w:r>
+      <w:r>
+        <w:rPr>
+          <w:color w:val="7030A0"/>
+        </w:rPr>
+        <w:t xml:space="preserve"> class</w:t>
+      </w:r>
     </w:p>
     <w:p>
       <w:r>
@@ -408,12 +596,42 @@
         <w:tab/>
         <w:t>done = true</w:t>
       </w:r>
+      <w:r>
+        <w:t xml:space="preserve">– </w:t>
+      </w:r>
+      <w:r>
+        <w:rPr>
+          <w:color w:val="7030A0"/>
+        </w:rPr>
+        <w:t>happens in BakeryApp</w:t>
+      </w:r>
+      <w:r>
+        <w:rPr>
+          <w:color w:val="7030A0"/>
+        </w:rPr>
+        <w:t xml:space="preserve"> class</w:t>
+      </w:r>
     </w:p>
     <w:p>
       <w:r>
         <w:tab/>
         <w:t>ENDIF</w:t>
       </w:r>
+      <w:r>
+        <w:t xml:space="preserve">– </w:t>
+      </w:r>
+      <w:r>
+        <w:rPr>
+          <w:color w:val="7030A0"/>
+        </w:rPr>
+        <w:t>happens in BakeryApp</w:t>
+      </w:r>
+      <w:r>
+        <w:rPr>
+          <w:color w:val="7030A0"/>
+        </w:rPr>
+        <w:t xml:space="preserve"> class</w:t>
+      </w:r>
     </w:p>
     <w:p>
       <w:r>
@@ -421,6 +639,24 @@
       </w:r>
       <w:r>
         <w:t>done)</w:t>
+      </w:r>
+      <w:r>
+        <w:t xml:space="preserve"> </w:t>
+      </w:r>
+      <w:r>
+        <w:t xml:space="preserve">– </w:t>
+      </w:r>
+      <w:r>
+        <w:rPr>
+          <w:color w:val="7030A0"/>
+        </w:rPr>
+        <w:t>happens in BakeryApp</w:t>
+      </w:r>
+      <w:r>
+        <w:rPr>
+          <w:color w:val="7030A0"/>
+        </w:rPr>
+        <w:t xml:space="preserve"> class</w:t>
       </w:r>
     </w:p>
     <w:p/>
@@ -585,16 +821,24 @@
             <w:r>
               <w:t>+</w:t>
             </w:r>
+            <w:proofErr w:type="spellStart"/>
             <w:proofErr w:type="gramStart"/>
             <w:r>
-              <w:t>searchStore(</w:t>
+              <w:t>searchStore</w:t>
+            </w:r>
+            <w:proofErr w:type="spellEnd"/>
+            <w:r>
+              <w:t>(</w:t>
             </w:r>
             <w:proofErr w:type="gramEnd"/>
             <w:r>
               <w:t>String)</w:t>
             </w:r>
             <w:r>
-              <w:t>:ArrayList</w:t>
+              <w:t>:</w:t>
+            </w:r>
+            <w:r>
+              <w:t>String</w:t>
             </w:r>
           </w:p>
         </w:tc>
@@ -847,6 +1091,7 @@
           </w:p>
           <w:p>
             <w:r>
+              <w:lastRenderedPageBreak/>
               <w:t>+setDietRestrictionsMet(String)</w:t>
             </w:r>
           </w:p>
@@ -862,6 +1107,7 @@
           </w:tcPr>
           <w:p>
             <w:r>
+              <w:lastRenderedPageBreak/>
               <w:t>+</w:t>
             </w:r>
             <w:proofErr w:type="gramStart"/>
@@ -875,7 +1121,6 @@
           </w:p>
           <w:p>
             <w:r>
-              <w:lastRenderedPageBreak/>
               <w:t>+</w:t>
             </w:r>
             <w:proofErr w:type="gramStart"/>
@@ -1802,10 +2047,7 @@
           </w:tcPr>
           <w:p>
             <w:r>
-              <w:t xml:space="preserve">gluten free, dairy free, egg free, soy free, nut free, </w:t>
-            </w:r>
-            <w:r>
-              <w:t>corn</w:t>
+              <w:t>gluten free, dairy free, egg free, soy free, nut free, corn</w:t>
             </w:r>
           </w:p>
         </w:tc>
@@ -1929,25 +2171,7 @@
           </w:tcPr>
           <w:p>
             <w:r>
-              <w:t xml:space="preserve">gluten free, </w:t>
-            </w:r>
-            <w:r>
-              <w:t>dairy</w:t>
-            </w:r>
-            <w:r>
-              <w:t xml:space="preserve"> free, </w:t>
-            </w:r>
-            <w:r>
-              <w:t xml:space="preserve">egg free, </w:t>
-            </w:r>
-            <w:r>
-              <w:t xml:space="preserve">nut free, </w:t>
-            </w:r>
-            <w:r>
-              <w:t xml:space="preserve">coconut, </w:t>
-            </w:r>
-            <w:r>
-              <w:t>sesame free</w:t>
+              <w:t>gluten free, dairy free, egg free, nut free, coconut, sesame free</w:t>
             </w:r>
           </w:p>
         </w:tc>
@@ -2709,6 +2933,18 @@
       <w:szCs w:val="32"/>
     </w:rPr>
   </w:style>
+  <w:style w:type="character" w:styleId="FollowedHyperlink">
+    <w:name w:val="FollowedHyperlink"/>
+    <w:basedOn w:val="DefaultParagraphFont"/>
+    <w:uiPriority w:val="99"/>
+    <w:semiHidden/>
+    <w:unhideWhenUsed/>
+    <w:rsid w:val="005C5AB6"/>
+    <w:rPr>
+      <w:color w:val="954F72" w:themeColor="followedHyperlink"/>
+      <w:u w:val="single"/>
+    </w:rPr>
+  </w:style>
 </w:styles>
 </file>
 

</xml_diff>